<commit_message>
Correction of file Traceability Matrix Template.xls
</commit_message>
<xml_diff>
--- a/docs/Window lifter requirements.docx
+++ b/docs/Window lifter requirements.docx
@@ -16,6 +16,12 @@
         <w:spacing w:line="240" w:lineRule="auto"/>
       </w:pPr>
       <w:r>
+        <w:t>R1</w:t>
+      </w:r>
+      <w:r>
+        <w:t xml:space="preserve">. </w:t>
+      </w:r>
+      <w:r>
         <w:t>Window lifter is the module responsible to control the window movement.</w:t>
       </w:r>
     </w:p>
@@ -24,7 +30,10 @@
         <w:spacing w:line="240" w:lineRule="auto"/>
       </w:pPr>
       <w:r>
-        <w:t>R1.  Window lifter is controlled by two switches that indicate the direction of the window movement.</w:t>
+        <w:t>R2</w:t>
+      </w:r>
+      <w:r>
+        <w:t>.  Window lifter is controlled by two switches that indicate the direction of the window movement.</w:t>
       </w:r>
     </w:p>
     <w:p>
@@ -40,7 +49,10 @@
         <w:spacing w:line="240" w:lineRule="auto"/>
       </w:pPr>
       <w:r>
-        <w:t>R2. For this purpose the window has to be emulated using a 10 led bar.</w:t>
+        <w:t>R3</w:t>
+      </w:r>
+      <w:r>
+        <w:t>. For this purpose the window has to be emulated using a 10 led bar.</w:t>
       </w:r>
     </w:p>
     <w:p>
@@ -48,7 +60,10 @@
         <w:spacing w:line="240" w:lineRule="auto"/>
       </w:pPr>
       <w:r>
-        <w:t>R3. The color of this led bar has to be RED.</w:t>
+        <w:t>R4</w:t>
+      </w:r>
+      <w:r>
+        <w:t>. The color of this led bar has to be RED.</w:t>
       </w:r>
     </w:p>
     <w:p>
@@ -56,7 +71,10 @@
         <w:spacing w:line="240" w:lineRule="auto"/>
       </w:pPr>
       <w:r>
-        <w:t xml:space="preserve">R4. </w:t>
+        <w:t>R5</w:t>
+      </w:r>
+      <w:r>
+        <w:t xml:space="preserve">. </w:t>
       </w:r>
       <w:r>
         <w:t>The movement of the window has to be simulated turning on/off the LEDS creating the animation of the window movement.</w:t>
@@ -67,7 +85,10 @@
         <w:spacing w:line="240" w:lineRule="auto"/>
       </w:pPr>
       <w:r>
-        <w:t xml:space="preserve">R5. </w:t>
+        <w:t>R6</w:t>
+      </w:r>
+      <w:r>
+        <w:t xml:space="preserve">. </w:t>
       </w:r>
       <w:r>
         <w:t>The time between each transition shall be 400 msec.</w:t>
@@ -77,6 +98,15 @@
       <w:pPr>
         <w:spacing w:line="240" w:lineRule="auto"/>
       </w:pPr>
+      <w:r>
+        <w:t>R7</w:t>
+      </w:r>
+      <w:r>
+        <w:t>.</w:t>
+      </w:r>
+      <w:r>
+        <w:t xml:space="preserve"> </w:t>
+      </w:r>
       <w:r>
         <w:t>Window movement graphical description:</w:t>
       </w:r>
@@ -8068,10 +8098,10 @@
         <w:spacing w:line="240" w:lineRule="auto"/>
       </w:pPr>
       <w:r>
-        <w:t>R6.</w:t>
+        <w:t>R8</w:t>
       </w:r>
       <w:r>
-        <w:t xml:space="preserve"> </w:t>
+        <w:t xml:space="preserve">. </w:t>
       </w:r>
       <w:r>
         <w:t>There are two possible window movements:</w:t>
@@ -8101,13 +8131,10 @@
       </w:pPr>
       <w:r>
         <w:lastRenderedPageBreak/>
-        <w:t>R7</w:t>
+        <w:t>R9</w:t>
       </w:r>
       <w:r>
-        <w:t>.</w:t>
-      </w:r>
-      <w:r>
-        <w:t xml:space="preserve"> </w:t>
+        <w:t xml:space="preserve">. </w:t>
       </w:r>
       <w:r>
         <w:t>Each window movement has to be indicated trough a led color. Depending on movement each led has to be turn on.</w:t>
@@ -8163,7 +8190,10 @@
           </w:tcPr>
           <w:p>
             <w:r>
-              <w:t xml:space="preserve">R8. </w:t>
+              <w:t>R10</w:t>
+            </w:r>
+            <w:r>
+              <w:t xml:space="preserve">. </w:t>
             </w:r>
             <w:r>
               <w:t>UP</w:t>
@@ -8192,7 +8222,10 @@
           </w:tcPr>
           <w:p>
             <w:r>
-              <w:t xml:space="preserve">R9. </w:t>
+              <w:t>R11</w:t>
+            </w:r>
+            <w:r>
+              <w:t xml:space="preserve">. </w:t>
             </w:r>
             <w:r>
               <w:t>Down</w:t>
@@ -8229,13 +8262,10 @@
     </w:p>
     <w:p>
       <w:r>
-        <w:t>R10</w:t>
+        <w:t>R12</w:t>
       </w:r>
       <w:r>
-        <w:t>.</w:t>
-      </w:r>
-      <w:r>
-        <w:t xml:space="preserve"> </w:t>
+        <w:t xml:space="preserve">. </w:t>
       </w:r>
       <w:r>
         <w:t>In order to consider a validate button press; the button has to be pressed at least 10 msec.</w:t>
@@ -8243,13 +8273,10 @@
     </w:p>
     <w:p>
       <w:r>
-        <w:t>R11</w:t>
+        <w:t>R13</w:t>
       </w:r>
       <w:r>
-        <w:t>.</w:t>
-      </w:r>
-      <w:r>
-        <w:t xml:space="preserve"> </w:t>
+        <w:t xml:space="preserve">. </w:t>
       </w:r>
       <w:r>
         <w:t>The module has to be able to detect fail button press. In that case the button press or button combination has to be considered as invalid.</w:t>
@@ -8259,6 +8286,9 @@
       <w:pPr>
         <w:spacing w:line="240" w:lineRule="auto"/>
       </w:pPr>
+      <w:r>
+        <w:t xml:space="preserve">R14. </w:t>
+      </w:r>
       <w:r>
         <w:t>In case than a valid button press is detected the module has to follow the next behavior depending on the button pressed.</w:t>
       </w:r>
@@ -8327,13 +8357,10 @@
           </w:tcPr>
           <w:p>
             <w:r>
-              <w:t>R12</w:t>
-            </w:r>
-            <w:r>
-              <w:t>.</w:t>
-            </w:r>
-            <w:r>
-              <w:t xml:space="preserve"> </w:t>
+              <w:t>R15</w:t>
+            </w:r>
+            <w:r>
+              <w:t xml:space="preserve">. </w:t>
             </w:r>
             <w:r>
               <w:t>UP</w:t>
@@ -8375,13 +8402,10 @@
           </w:tcPr>
           <w:p>
             <w:r>
-              <w:t>R13</w:t>
-            </w:r>
-            <w:r>
-              <w:t>.</w:t>
-            </w:r>
-            <w:r>
-              <w:t xml:space="preserve"> </w:t>
+              <w:t>R16</w:t>
+            </w:r>
+            <w:r>
+              <w:t xml:space="preserve">. </w:t>
             </w:r>
             <w:r>
               <w:t>DOWN</w:t>
@@ -8429,13 +8453,10 @@
               <w:t>R1</w:t>
             </w:r>
             <w:r>
-              <w:t>4</w:t>
-            </w:r>
-            <w:r>
-              <w:t>.</w:t>
-            </w:r>
-            <w:r>
-              <w:t xml:space="preserve"> </w:t>
+              <w:t>7</w:t>
+            </w:r>
+            <w:r>
+              <w:t xml:space="preserve">. </w:t>
             </w:r>
             <w:r>
               <w:t>UP</w:t>
@@ -8477,19 +8498,13 @@
           </w:tcPr>
           <w:p>
             <w:r>
-              <w:t>R</w:t>
-            </w:r>
-            <w:r>
-              <w:t>1</w:t>
-            </w:r>
-            <w:r>
-              <w:t>5</w:t>
-            </w:r>
-            <w:r>
-              <w:t>.</w:t>
-            </w:r>
-            <w:r>
-              <w:t xml:space="preserve"> </w:t>
+              <w:t>R1</w:t>
+            </w:r>
+            <w:r>
+              <w:t>8</w:t>
+            </w:r>
+            <w:r>
+              <w:t xml:space="preserve">. </w:t>
             </w:r>
             <w:r>
               <w:t>DOWN</w:t>
@@ -8542,15 +8557,24 @@
         <w:spacing w:line="240" w:lineRule="auto"/>
       </w:pPr>
       <w:r>
-        <w:t>Anti pinch is a feature that</w:t>
+        <w:t>R19</w:t>
       </w:r>
       <w:r>
-        <w:t xml:space="preserve"> prevents accidents between window and s</w:t>
+        <w:t>.</w:t>
       </w:r>
-      <w:bookmarkStart w:id="0" w:name="_GoBack"/>
-      <w:bookmarkEnd w:id="0"/>
       <w:r>
-        <w:t>ome human body parts like arms, hands, head….</w:t>
+        <w:t xml:space="preserve"> </w:t>
+      </w:r>
+      <w:proofErr w:type="spellStart"/>
+      <w:r>
+        <w:t>Anti pinch</w:t>
+      </w:r>
+      <w:proofErr w:type="spellEnd"/>
+      <w:r>
+        <w:t xml:space="preserve"> is a feature that</w:t>
+      </w:r>
+      <w:r>
+        <w:t xml:space="preserve"> prevents accidents between window and some human body parts like arms, hands, head….</w:t>
       </w:r>
     </w:p>
     <w:p>
@@ -8558,13 +8582,10 @@
         <w:spacing w:line="240" w:lineRule="auto"/>
       </w:pPr>
       <w:r>
-        <w:t>R16</w:t>
+        <w:t>R20</w:t>
       </w:r>
       <w:r>
-        <w:t>.</w:t>
-      </w:r>
-      <w:r>
-        <w:t xml:space="preserve"> </w:t>
+        <w:t xml:space="preserve">. </w:t>
       </w:r>
       <w:r>
         <w:t xml:space="preserve">In this case the signal </w:t>
@@ -8581,13 +8602,10 @@
         <w:spacing w:line="240" w:lineRule="auto"/>
       </w:pPr>
       <w:r>
-        <w:t>R17</w:t>
+        <w:t>R21</w:t>
       </w:r>
       <w:r>
-        <w:t>.</w:t>
-      </w:r>
-      <w:r>
-        <w:t xml:space="preserve"> Anti-pinch</w:t>
+        <w:t>. Anti-pinch</w:t>
       </w:r>
       <w:r>
         <w:t xml:space="preserve"> button press has to follow the same characteristics than UP and DOWN buttons for valid press.</w:t>
@@ -8598,13 +8616,10 @@
         <w:spacing w:line="240" w:lineRule="auto"/>
       </w:pPr>
       <w:r>
-        <w:t>R18</w:t>
+        <w:t>R22</w:t>
       </w:r>
       <w:r>
-        <w:t>.</w:t>
-      </w:r>
-      <w:r>
-        <w:t xml:space="preserve"> </w:t>
+        <w:t xml:space="preserve">. </w:t>
       </w:r>
       <w:r>
         <w:t>This signal just can be considered as valid when the movement is UP.</w:t>
@@ -8618,13 +8633,10 @@
         <w:t>R</w:t>
       </w:r>
       <w:r>
-        <w:t>19</w:t>
+        <w:t>23</w:t>
       </w:r>
       <w:r>
-        <w:t>.</w:t>
-      </w:r>
-      <w:r>
-        <w:t xml:space="preserve"> </w:t>
+        <w:t xml:space="preserve">. </w:t>
       </w:r>
       <w:r>
         <w:t>If this signal is valid then the module has to stop the UP Movement and then DOWN the window until the window get totally OPEN.</w:t>
@@ -8635,13 +8647,10 @@
         <w:spacing w:line="240" w:lineRule="auto"/>
       </w:pPr>
       <w:r>
-        <w:t>R20</w:t>
+        <w:t>R24</w:t>
       </w:r>
       <w:r>
-        <w:t>.</w:t>
-      </w:r>
-      <w:r>
-        <w:t xml:space="preserve"> </w:t>
+        <w:t xml:space="preserve">. </w:t>
       </w:r>
       <w:r>
         <w:t>After window is totally OPEN the module has to ignore during 5 seconds all button press.</w:t>
@@ -8652,13 +8661,12 @@
         <w:spacing w:line="240" w:lineRule="auto"/>
       </w:pPr>
       <w:r>
-        <w:t>R21</w:t>
+        <w:t>R25</w:t>
       </w:r>
+      <w:bookmarkStart w:id="0" w:name="_GoBack"/>
+      <w:bookmarkEnd w:id="0"/>
       <w:r>
-        <w:t>.</w:t>
-      </w:r>
-      <w:r>
-        <w:t xml:space="preserve"> </w:t>
+        <w:t xml:space="preserve">. </w:t>
       </w:r>
       <w:r>
         <w:t>After this time the module has to recognize every button press.</w:t>

</xml_diff>